<commit_message>
New limits for Lab Id per environment
</commit_message>
<xml_diff>
--- a/Oracle Cloud Native Application Development Workshop Guide.docx
+++ b/Oracle Cloud Native Application Development Workshop Guide.docx
@@ -57,6 +57,9 @@
         </w:rPr>
       </w:pPr>
       <w:r>
+        <w:rPr>
+          <w:noProof/>
+        </w:rPr>
         <w:drawing>
           <wp:inline distT="0" distB="0" distL="0" distR="0" wp14:anchorId="6BF4F5CC" wp14:editId="2F867D5C">
             <wp:extent cx="4662788" cy="2548122"/>
@@ -756,7 +759,13 @@
               <w:rPr>
                 <w:lang w:val="en-GB"/>
               </w:rPr>
-              <w:t>1..10</w:t>
+              <w:t>1..1</w:t>
+            </w:r>
+            <w:r>
+              <w:rPr>
+                <w:lang w:val="en-GB"/>
+              </w:rPr>
+              <w:t>3</w:t>
             </w:r>
           </w:p>
         </w:tc>
@@ -845,7 +854,25 @@
               <w:rPr>
                 <w:lang w:val="en-GB"/>
               </w:rPr>
-              <w:t>11..20</w:t>
+              <w:t>1</w:t>
+            </w:r>
+            <w:r>
+              <w:rPr>
+                <w:lang w:val="en-GB"/>
+              </w:rPr>
+              <w:t>4</w:t>
+            </w:r>
+            <w:r>
+              <w:rPr>
+                <w:lang w:val="en-GB"/>
+              </w:rPr>
+              <w:t>..2</w:t>
+            </w:r>
+            <w:r>
+              <w:rPr>
+                <w:lang w:val="en-GB"/>
+              </w:rPr>
+              <w:t>3</w:t>
             </w:r>
           </w:p>
         </w:tc>
@@ -904,7 +931,27 @@
               <w:rPr>
                 <w:lang w:val="en-GB"/>
               </w:rPr>
-              <w:t>20..31</w:t>
+              <w:t>2</w:t>
+            </w:r>
+            <w:r>
+              <w:rPr>
+                <w:lang w:val="en-GB"/>
+              </w:rPr>
+              <w:t>4</w:t>
+            </w:r>
+            <w:bookmarkStart w:id="0" w:name="_GoBack"/>
+            <w:bookmarkEnd w:id="0"/>
+            <w:r>
+              <w:rPr>
+                <w:lang w:val="en-GB"/>
+              </w:rPr>
+              <w:t>..3</w:t>
+            </w:r>
+            <w:r>
+              <w:rPr>
+                <w:lang w:val="en-GB"/>
+              </w:rPr>
+              <w:t>3</w:t>
             </w:r>
           </w:p>
         </w:tc>
@@ -1094,8 +1141,6 @@
         </w:rPr>
         <w:t>Private</w:t>
       </w:r>
-      <w:bookmarkStart w:id="0" w:name="_GoBack"/>
-      <w:bookmarkEnd w:id="0"/>
       <w:r>
         <w:rPr>
           <w:lang w:val="en-GB"/>
@@ -1223,13 +1268,7 @@
         <w:rPr>
           <w:lang w:val="en-GB"/>
         </w:rPr>
-        <w:t xml:space="preserve">: </w:t>
-      </w:r>
-      <w:r>
-        <w:rPr>
-          <w:lang w:val="en-GB"/>
-        </w:rPr>
-        <w:t xml:space="preserve">Console URL: </w:t>
+        <w:t xml:space="preserve">: Console URL: </w:t>
       </w:r>
       <w:hyperlink r:id="rId15" w:history="1">
         <w:r>
@@ -2666,6 +2705,7 @@
   <w:style w:type="character" w:default="1" w:styleId="DefaultParagraphFont">
     <w:name w:val="Default Paragraph Font"/>
     <w:uiPriority w:val="1"/>
+    <w:semiHidden/>
     <w:unhideWhenUsed/>
   </w:style>
   <w:style w:type="table" w:default="1" w:styleId="TableNormal">

</xml_diff>